<commit_message>
se trabaja en mejorar la descripción del modelo en el archivo Word
</commit_message>
<xml_diff>
--- a/Relojes Colombia.docx
+++ b/Relojes Colombia.docx
@@ -197,34 +197,384 @@
       </w:pPr>
       <w:r>
         <w:rPr>
-          <w:rtl w:val="0"/>
-        </w:rPr>
-      </w:r>
-    </w:p>
-    <w:p>
-      <w:pPr>
-        <w:rPr/>
-      </w:pPr>
-      <w:r>
-        <w:rPr>
-          <w:rtl w:val="0"/>
-        </w:rPr>
-      </w:r>
-    </w:p>
-    <w:p>
-      <w:pPr>
-        <w:rPr/>
-      </w:pPr>
-      <w:r>
-        <w:rPr>
-          <w:rtl w:val="0"/>
-        </w:rPr>
-      </w:r>
-    </w:p>
-    <w:p>
-      <w:pPr>
-        <w:rPr/>
-      </w:pPr>
+          <w:b w:val="1"/>
+          <w:sz w:val="26"/>
+          <w:szCs w:val="26"/>
+          <w:rtl w:val="0"/>
+        </w:rPr>
+        <w:t xml:space="preserve">DER:</w:t>
+      </w:r>
+      <w:r>
+        <w:rPr>
+          <w:rtl w:val="0"/>
+        </w:rPr>
+      </w:r>
+    </w:p>
+    <w:p>
+      <w:pPr>
+        <w:rPr/>
+      </w:pPr>
+      <w:r>
+        <w:rPr>
+          <w:rtl w:val="0"/>
+        </w:rPr>
+      </w:r>
+    </w:p>
+    <w:p>
+      <w:pPr>
+        <w:rPr/>
+      </w:pPr>
+      <w:r>
+        <w:rPr/>
+        <w:drawing>
+          <wp:inline distB="114300" distT="114300" distL="114300" distR="114300">
+            <wp:extent cx="5731200" cy="3886200"/>
+            <wp:effectExtent b="0" l="0" r="0" t="0"/>
+            <wp:docPr id="1" name="image1.png"/>
+            <a:graphic>
+              <a:graphicData uri="http://schemas.openxmlformats.org/drawingml/2006/picture">
+                <pic:pic>
+                  <pic:nvPicPr>
+                    <pic:cNvPr id="0" name="image1.png"/>
+                    <pic:cNvPicPr preferRelativeResize="0"/>
+                  </pic:nvPicPr>
+                  <pic:blipFill>
+                    <a:blip r:embed="rId6"/>
+                    <a:srcRect b="0" l="0" r="0" t="0"/>
+                    <a:stretch>
+                      <a:fillRect/>
+                    </a:stretch>
+                  </pic:blipFill>
+                  <pic:spPr>
+                    <a:xfrm>
+                      <a:off x="0" y="0"/>
+                      <a:ext cx="5731200" cy="3886200"/>
+                    </a:xfrm>
+                    <a:prstGeom prst="rect"/>
+                    <a:ln/>
+                  </pic:spPr>
+                </pic:pic>
+              </a:graphicData>
+            </a:graphic>
+          </wp:inline>
+        </w:drawing>
+      </w:r>
+      <w:r>
+        <w:br w:type="page"/>
+      </w:r>
+      <w:r>
+        <w:rPr>
+          <w:rtl w:val="0"/>
+        </w:rPr>
+      </w:r>
+    </w:p>
+    <w:p>
+      <w:pPr>
+        <w:rPr>
+          <w:b w:val="1"/>
+          <w:sz w:val="26"/>
+          <w:szCs w:val="26"/>
+        </w:rPr>
+      </w:pPr>
+      <w:r>
+        <w:rPr>
+          <w:b w:val="1"/>
+          <w:sz w:val="26"/>
+          <w:szCs w:val="26"/>
+          <w:rtl w:val="0"/>
+        </w:rPr>
+        <w:t xml:space="preserve">Descripción de tablas:</w:t>
+      </w:r>
+    </w:p>
+    <w:p>
+      <w:pPr>
+        <w:rPr>
+          <w:b w:val="1"/>
+          <w:sz w:val="26"/>
+          <w:szCs w:val="26"/>
+        </w:rPr>
+      </w:pPr>
+      <w:r>
+        <w:rPr>
+          <w:rtl w:val="0"/>
+        </w:rPr>
+      </w:r>
+    </w:p>
+    <w:p>
+      <w:pPr>
+        <w:numPr>
+          <w:ilvl w:val="0"/>
+          <w:numId w:val="1"/>
+        </w:numPr>
+        <w:ind w:left="720" w:hanging="360"/>
+        <w:rPr>
+          <w:b w:val="1"/>
+          <w:sz w:val="26"/>
+          <w:szCs w:val="26"/>
+          <w:u w:val="none"/>
+        </w:rPr>
+      </w:pPr>
+      <w:r>
+        <w:rPr>
+          <w:b w:val="1"/>
+          <w:sz w:val="26"/>
+          <w:szCs w:val="26"/>
+          <w:rtl w:val="0"/>
+        </w:rPr>
+        <w:t xml:space="preserve">Users:</w:t>
+      </w:r>
+      <w:r>
+        <w:rPr>
+          <w:sz w:val="26"/>
+          <w:szCs w:val="26"/>
+          <w:rtl w:val="0"/>
+        </w:rPr>
+        <w:t xml:space="preserve"> Esta entidad representa los  usuarios que se registran dentro de la página para comprar. Tiene una relación 1:N con la tabla Sales puesto que un mismo usuario puede generar muchas compras de productos.</w:t>
+      </w:r>
+    </w:p>
+    <w:p>
+      <w:pPr>
+        <w:numPr>
+          <w:ilvl w:val="0"/>
+          <w:numId w:val="1"/>
+        </w:numPr>
+        <w:ind w:left="720" w:hanging="360"/>
+        <w:rPr>
+          <w:b w:val="1"/>
+          <w:sz w:val="26"/>
+          <w:szCs w:val="26"/>
+          <w:u w:val="none"/>
+        </w:rPr>
+      </w:pPr>
+      <w:r>
+        <w:rPr>
+          <w:b w:val="1"/>
+          <w:sz w:val="26"/>
+          <w:szCs w:val="26"/>
+          <w:rtl w:val="0"/>
+        </w:rPr>
+        <w:t xml:space="preserve">Sales: </w:t>
+      </w:r>
+      <w:r>
+        <w:rPr>
+          <w:sz w:val="26"/>
+          <w:szCs w:val="26"/>
+          <w:rtl w:val="0"/>
+        </w:rPr>
+        <w:t xml:space="preserve">Esta entidad representa las ventas que se generan dentro de la página, tiene una relación N:1 con con varias tablas del modelo como lo son: Users, Products, Colors, Sizes.</w:t>
+      </w:r>
+    </w:p>
+    <w:p>
+      <w:pPr>
+        <w:numPr>
+          <w:ilvl w:val="0"/>
+          <w:numId w:val="1"/>
+        </w:numPr>
+        <w:ind w:left="720" w:hanging="360"/>
+        <w:rPr>
+          <w:b w:val="1"/>
+          <w:sz w:val="26"/>
+          <w:szCs w:val="26"/>
+          <w:u w:val="none"/>
+        </w:rPr>
+      </w:pPr>
+      <w:r>
+        <w:rPr>
+          <w:b w:val="1"/>
+          <w:sz w:val="26"/>
+          <w:szCs w:val="26"/>
+          <w:rtl w:val="0"/>
+        </w:rPr>
+        <w:t xml:space="preserve">Colors: </w:t>
+      </w:r>
+      <w:r>
+        <w:rPr>
+          <w:sz w:val="26"/>
+          <w:szCs w:val="26"/>
+          <w:rtl w:val="0"/>
+        </w:rPr>
+        <w:t xml:space="preserve">Esta entidad representa los colores de los productos que se exhiben dentro de la página, tiene una relación 1:N con las tablas: Sales y Product/color.</w:t>
+      </w:r>
+      <w:r>
+        <w:rPr>
+          <w:rtl w:val="0"/>
+        </w:rPr>
+      </w:r>
+    </w:p>
+    <w:p>
+      <w:pPr>
+        <w:numPr>
+          <w:ilvl w:val="0"/>
+          <w:numId w:val="1"/>
+        </w:numPr>
+        <w:ind w:left="720" w:hanging="360"/>
+        <w:rPr>
+          <w:b w:val="1"/>
+          <w:sz w:val="26"/>
+          <w:szCs w:val="26"/>
+          <w:u w:val="none"/>
+        </w:rPr>
+      </w:pPr>
+      <w:r>
+        <w:rPr>
+          <w:b w:val="1"/>
+          <w:sz w:val="26"/>
+          <w:szCs w:val="26"/>
+          <w:rtl w:val="0"/>
+        </w:rPr>
+        <w:t xml:space="preserve">Sizes: </w:t>
+      </w:r>
+      <w:r>
+        <w:rPr>
+          <w:sz w:val="26"/>
+          <w:szCs w:val="26"/>
+          <w:rtl w:val="0"/>
+        </w:rPr>
+        <w:t xml:space="preserve">Esta entidad representa los tamaños de los productos que se exhiben dentro de la página, tiene una relación 1:N con las tablas: Sales y Product/size.</w:t>
+      </w:r>
+      <w:r>
+        <w:rPr>
+          <w:rtl w:val="0"/>
+        </w:rPr>
+      </w:r>
+    </w:p>
+    <w:p>
+      <w:pPr>
+        <w:numPr>
+          <w:ilvl w:val="0"/>
+          <w:numId w:val="1"/>
+        </w:numPr>
+        <w:ind w:left="720" w:hanging="360"/>
+        <w:rPr>
+          <w:b w:val="1"/>
+          <w:sz w:val="26"/>
+          <w:szCs w:val="26"/>
+          <w:u w:val="none"/>
+        </w:rPr>
+      </w:pPr>
+      <w:r>
+        <w:rPr>
+          <w:b w:val="1"/>
+          <w:sz w:val="26"/>
+          <w:szCs w:val="26"/>
+          <w:rtl w:val="0"/>
+        </w:rPr>
+        <w:t xml:space="preserve">Products: </w:t>
+      </w:r>
+      <w:r>
+        <w:rPr>
+          <w:sz w:val="26"/>
+          <w:szCs w:val="26"/>
+          <w:rtl w:val="0"/>
+        </w:rPr>
+        <w:t xml:space="preserve">Esta entidad representa los productos que se exhiben dentro de la página, tiene una relación N:1 con la tabla Categories y una relación 1:N con las tablas Product/color y Product/size.</w:t>
+      </w:r>
+      <w:r>
+        <w:rPr>
+          <w:rtl w:val="0"/>
+        </w:rPr>
+      </w:r>
+    </w:p>
+    <w:p>
+      <w:pPr>
+        <w:numPr>
+          <w:ilvl w:val="0"/>
+          <w:numId w:val="1"/>
+        </w:numPr>
+        <w:ind w:left="720" w:hanging="360"/>
+        <w:rPr>
+          <w:b w:val="1"/>
+          <w:sz w:val="26"/>
+          <w:szCs w:val="26"/>
+          <w:u w:val="none"/>
+        </w:rPr>
+      </w:pPr>
+      <w:r>
+        <w:rPr>
+          <w:b w:val="1"/>
+          <w:sz w:val="26"/>
+          <w:szCs w:val="26"/>
+          <w:rtl w:val="0"/>
+        </w:rPr>
+        <w:t xml:space="preserve">Categories: </w:t>
+      </w:r>
+      <w:r>
+        <w:rPr>
+          <w:sz w:val="26"/>
+          <w:szCs w:val="26"/>
+          <w:rtl w:val="0"/>
+        </w:rPr>
+        <w:t xml:space="preserve">Esta entidad representa los colores de los productos que se exhiben dentro de la página, tiene una relación 1:N con la tabla Products. </w:t>
+      </w:r>
+      <w:r>
+        <w:rPr>
+          <w:rtl w:val="0"/>
+        </w:rPr>
+      </w:r>
+    </w:p>
+    <w:p>
+      <w:pPr>
+        <w:numPr>
+          <w:ilvl w:val="0"/>
+          <w:numId w:val="1"/>
+        </w:numPr>
+        <w:ind w:left="720" w:hanging="360"/>
+        <w:rPr>
+          <w:b w:val="1"/>
+          <w:sz w:val="26"/>
+          <w:szCs w:val="26"/>
+          <w:u w:val="none"/>
+        </w:rPr>
+      </w:pPr>
+      <w:r>
+        <w:rPr>
+          <w:b w:val="1"/>
+          <w:sz w:val="26"/>
+          <w:szCs w:val="26"/>
+          <w:rtl w:val="0"/>
+        </w:rPr>
+        <w:t xml:space="preserve">Product/color: </w:t>
+      </w:r>
+      <w:r>
+        <w:rPr>
+          <w:sz w:val="26"/>
+          <w:szCs w:val="26"/>
+          <w:rtl w:val="0"/>
+        </w:rPr>
+        <w:t xml:space="preserve">Esta tabla media es la representación de todos los colores que existen para cada producto. Tiene una relación N:1 tanto con la tabla Products como con la tabla Colors.</w:t>
+      </w:r>
+    </w:p>
+    <w:p>
+      <w:pPr>
+        <w:numPr>
+          <w:ilvl w:val="0"/>
+          <w:numId w:val="1"/>
+        </w:numPr>
+        <w:ind w:left="720" w:hanging="360"/>
+        <w:rPr>
+          <w:b w:val="1"/>
+          <w:sz w:val="26"/>
+          <w:szCs w:val="26"/>
+          <w:u w:val="none"/>
+        </w:rPr>
+      </w:pPr>
+      <w:r>
+        <w:rPr>
+          <w:b w:val="1"/>
+          <w:sz w:val="26"/>
+          <w:szCs w:val="26"/>
+          <w:rtl w:val="0"/>
+        </w:rPr>
+        <w:t xml:space="preserve">Product/size: </w:t>
+      </w:r>
+      <w:r>
+        <w:rPr>
+          <w:sz w:val="26"/>
+          <w:szCs w:val="26"/>
+          <w:rtl w:val="0"/>
+        </w:rPr>
+        <w:t xml:space="preserve">Esta tabla media es la representación de todos los tamaños que existen para cada producto. Tiene una relación N:1 tanto con la tabla Products como con la tabla Sizes.</w:t>
+      </w:r>
       <w:r>
         <w:rPr>
           <w:rtl w:val="0"/>
@@ -241,7 +591,121 @@
 </file>
 
 <file path=word/numbering.xml><?xml version="1.0" encoding="utf-8"?>
-<w:numbering xmlns:mc="http://schemas.openxmlformats.org/markup-compatibility/2006" xmlns:o="urn:schemas-microsoft-com:office:office" xmlns:r="http://schemas.openxmlformats.org/officeDocument/2006/relationships" xmlns:m="http://schemas.openxmlformats.org/officeDocument/2006/math" xmlns:v="urn:schemas-microsoft-com:vml" xmlns:wp="http://schemas.openxmlformats.org/drawingml/2006/wordprocessingDrawing" xmlns:w10="urn:schemas-microsoft-com:office:word" xmlns:w="http://schemas.openxmlformats.org/wordprocessingml/2006/main" xmlns:wne="http://schemas.microsoft.com/office/word/2006/wordml" xmlns:sl="http://schemas.openxmlformats.org/schemaLibrary/2006/main" xmlns:a="http://schemas.openxmlformats.org/drawingml/2006/main" xmlns:pic="http://schemas.openxmlformats.org/drawingml/2006/picture" xmlns:c="http://schemas.openxmlformats.org/drawingml/2006/chart" xmlns:lc="http://schemas.openxmlformats.org/drawingml/2006/lockedCanvas" xmlns:dgm="http://schemas.openxmlformats.org/drawingml/2006/diagram" xmlns:wps="http://schemas.microsoft.com/office/word/2010/wordprocessingShape" xmlns:wpg="http://schemas.microsoft.com/office/word/2010/wordprocessingGroup" xmlns:w14="http://schemas.microsoft.com/office/word/2010/wordml" xmlns:w15="http://schemas.microsoft.com/office/word/2012/wordml"/>
+<w:numbering xmlns:mc="http://schemas.openxmlformats.org/markup-compatibility/2006" xmlns:o="urn:schemas-microsoft-com:office:office" xmlns:r="http://schemas.openxmlformats.org/officeDocument/2006/relationships" xmlns:m="http://schemas.openxmlformats.org/officeDocument/2006/math" xmlns:v="urn:schemas-microsoft-com:vml" xmlns:wp="http://schemas.openxmlformats.org/drawingml/2006/wordprocessingDrawing" xmlns:w10="urn:schemas-microsoft-com:office:word" xmlns:w="http://schemas.openxmlformats.org/wordprocessingml/2006/main" xmlns:wne="http://schemas.microsoft.com/office/word/2006/wordml" xmlns:sl="http://schemas.openxmlformats.org/schemaLibrary/2006/main" xmlns:a="http://schemas.openxmlformats.org/drawingml/2006/main" xmlns:pic="http://schemas.openxmlformats.org/drawingml/2006/picture" xmlns:c="http://schemas.openxmlformats.org/drawingml/2006/chart" xmlns:lc="http://schemas.openxmlformats.org/drawingml/2006/lockedCanvas" xmlns:dgm="http://schemas.openxmlformats.org/drawingml/2006/diagram" xmlns:wps="http://schemas.microsoft.com/office/word/2010/wordprocessingShape" xmlns:wpg="http://schemas.microsoft.com/office/word/2010/wordprocessingGroup" xmlns:w14="http://schemas.microsoft.com/office/word/2010/wordml" xmlns:w15="http://schemas.microsoft.com/office/word/2012/wordml">
+  <w:abstractNum w:abstractNumId="1">
+    <w:lvl w:ilvl="0">
+      <w:start w:val="1"/>
+      <w:numFmt w:val="decimal"/>
+      <w:lvlText w:val="%1."/>
+      <w:lvlJc w:val="left"/>
+      <w:pPr>
+        <w:ind w:left="720" w:hanging="360"/>
+      </w:pPr>
+      <w:rPr>
+        <w:u w:val="none"/>
+      </w:rPr>
+    </w:lvl>
+    <w:lvl w:ilvl="1">
+      <w:start w:val="1"/>
+      <w:numFmt w:val="lowerLetter"/>
+      <w:lvlText w:val="%2."/>
+      <w:lvlJc w:val="left"/>
+      <w:pPr>
+        <w:ind w:left="1440" w:hanging="360"/>
+      </w:pPr>
+      <w:rPr>
+        <w:u w:val="none"/>
+      </w:rPr>
+    </w:lvl>
+    <w:lvl w:ilvl="2">
+      <w:start w:val="1"/>
+      <w:numFmt w:val="lowerRoman"/>
+      <w:lvlText w:val="%3."/>
+      <w:lvlJc w:val="right"/>
+      <w:pPr>
+        <w:ind w:left="2160" w:hanging="360"/>
+      </w:pPr>
+      <w:rPr>
+        <w:u w:val="none"/>
+      </w:rPr>
+    </w:lvl>
+    <w:lvl w:ilvl="3">
+      <w:start w:val="1"/>
+      <w:numFmt w:val="decimal"/>
+      <w:lvlText w:val="%4."/>
+      <w:lvlJc w:val="left"/>
+      <w:pPr>
+        <w:ind w:left="2880" w:hanging="360"/>
+      </w:pPr>
+      <w:rPr>
+        <w:u w:val="none"/>
+      </w:rPr>
+    </w:lvl>
+    <w:lvl w:ilvl="4">
+      <w:start w:val="1"/>
+      <w:numFmt w:val="lowerLetter"/>
+      <w:lvlText w:val="%5."/>
+      <w:lvlJc w:val="left"/>
+      <w:pPr>
+        <w:ind w:left="3600" w:hanging="360"/>
+      </w:pPr>
+      <w:rPr>
+        <w:u w:val="none"/>
+      </w:rPr>
+    </w:lvl>
+    <w:lvl w:ilvl="5">
+      <w:start w:val="1"/>
+      <w:numFmt w:val="lowerRoman"/>
+      <w:lvlText w:val="%6."/>
+      <w:lvlJc w:val="right"/>
+      <w:pPr>
+        <w:ind w:left="4320" w:hanging="360"/>
+      </w:pPr>
+      <w:rPr>
+        <w:u w:val="none"/>
+      </w:rPr>
+    </w:lvl>
+    <w:lvl w:ilvl="6">
+      <w:start w:val="1"/>
+      <w:numFmt w:val="decimal"/>
+      <w:lvlText w:val="%7."/>
+      <w:lvlJc w:val="left"/>
+      <w:pPr>
+        <w:ind w:left="5040" w:hanging="360"/>
+      </w:pPr>
+      <w:rPr>
+        <w:u w:val="none"/>
+      </w:rPr>
+    </w:lvl>
+    <w:lvl w:ilvl="7">
+      <w:start w:val="1"/>
+      <w:numFmt w:val="lowerLetter"/>
+      <w:lvlText w:val="%8."/>
+      <w:lvlJc w:val="left"/>
+      <w:pPr>
+        <w:ind w:left="5760" w:hanging="360"/>
+      </w:pPr>
+      <w:rPr>
+        <w:u w:val="none"/>
+      </w:rPr>
+    </w:lvl>
+    <w:lvl w:ilvl="8">
+      <w:start w:val="1"/>
+      <w:numFmt w:val="lowerRoman"/>
+      <w:lvlText w:val="%9."/>
+      <w:lvlJc w:val="right"/>
+      <w:pPr>
+        <w:ind w:left="6480" w:hanging="360"/>
+      </w:pPr>
+      <w:rPr>
+        <w:u w:val="none"/>
+      </w:rPr>
+    </w:lvl>
+  </w:abstractNum>
+  <w:num w:numId="1">
+    <w:abstractNumId w:val="1"/>
+  </w:num>
+</w:numbering>
 </file>
 
 <file path=word/styles.xml><?xml version="1.0" encoding="utf-8"?>

</xml_diff>